<commit_message>
ajuste script e modelagem lógica (BD) telas operadores e armas finalizadas
</commit_message>
<xml_diff>
--- a/Documentacao/Call of Duty.docx
+++ b/Documentacao/Call of Duty.docx
@@ -151,14 +151,7 @@
           <w:sz w:val="32"/>
           <w:szCs w:val="32"/>
         </w:rPr>
-        <w:t>Call of Duty (CoD) constitui uma renomada franquia de jogos de tiro em primeira pessoa (FPS) desenvolvida pela Activision. O primeiro título surgiu em 2003, sendo lançado para PC, Xbox 360 e PlayStation 3. Desde então, a série consolidou-se como uma das mais populares e bem-sucedidas na indústria dos jogos eletrônicos</w:t>
-      </w:r>
-      <w:r>
-        <w:rPr>
-          <w:sz w:val="32"/>
-          <w:szCs w:val="32"/>
-        </w:rPr>
-        <w:t>.</w:t>
+        <w:t>Call of Duty (CoD) constitui uma renomada franquia de jogos de tiro em primeira pessoa (FPS) desenvolvida pela Activision. O primeiro título surgiu em 2003, sendo lançado para PC, Xbox 360 e PlayStation 3. Desde então, a série consolidou-se como uma das mais populares e bem-sucedidas na indústria dos jogos eletrônicos.</w:t>
       </w:r>
     </w:p>
     <w:p>
@@ -655,19 +648,7 @@
         <w:rPr>
           <w:color w:val="9AD731"/>
         </w:rPr>
-        <w:t xml:space="preserve">Call of </w:t>
-      </w:r>
-      <w:r>
-        <w:rPr>
-          <w:color w:val="9AD731"/>
-        </w:rPr>
-        <w:t>Duty</w:t>
-      </w:r>
-      <w:r>
-        <w:rPr>
-          <w:color w:val="9AD731"/>
-        </w:rPr>
-        <w:t xml:space="preserve"> na minha vida:</w:t>
+        <w:t>Call of Duty na minha vida:</w:t>
       </w:r>
     </w:p>
     <w:p/>
@@ -675,6 +656,9 @@
       <w:r>
         <w:t>Tudo começou aos cinco anos, brincando de polícia e ladrão na rua da minha avó. Eu sempre buscava ser o policial, até o dia em que minha mãe me deu um PlayStation 2 com o primeiro Call of Duty. Naquela época, eu mal entendia os jogos; só os colocava no console e tentava jogar. Com o tempo, mergulhei no universo da franquia, cresci apaixonado por esse emocionante mundo de simulação militar e combates em primeira pessoa. Uma jornada que começou em brincadeiras simples e se transformou em uma paixão intensa pelos desafios e emoções dos jogos de guerra.</w:t>
       </w:r>
+      <w:r>
+        <w:t xml:space="preserve"> </w:t>
+      </w:r>
     </w:p>
     <w:p/>
     <w:p>
@@ -699,13 +683,7 @@
     </w:p>
     <w:p>
       <w:r>
-        <w:t xml:space="preserve">Criar um blog interativo sobre o jogo Call of Duty utilizando </w:t>
-      </w:r>
-      <w:r>
-        <w:t>Javascript</w:t>
-      </w:r>
-      <w:r>
-        <w:t>, HTML e CSS. O blog contará pontos do jogo que levam ao resultado da tese proposta. A navegação será linear na primeira experiência, permitindo que os usuários explorem progressivamente o conteúdo. Após a exploração completa, será liberada uma navegação não linear para facilitar a revisitação de pontos específicos.</w:t>
+        <w:t>Criar um blog interativo sobre o jogo Call of Duty utilizando Javascript, HTML e CSS. O blog contará pontos do jogo que levam ao resultado da tese proposta. A navegação será linear na primeira experiência, permitindo que os usuários explorem progressivamente o conteúdo. Após a exploração completa, será liberada uma navegação não linear para facilitar a revisitação de pontos específicos.</w:t>
       </w:r>
     </w:p>
     <w:p/>
@@ -756,19 +734,7 @@
     </w:p>
     <w:p>
       <w:r>
-        <w:t>Botão "</w:t>
-      </w:r>
-      <w:r>
-        <w:t>cadastrar</w:t>
-      </w:r>
-      <w:r>
-        <w:t xml:space="preserve">" para direcionar os usuários </w:t>
-      </w:r>
-      <w:r>
-        <w:t>ao eu primeiro cadastro</w:t>
-      </w:r>
-      <w:r>
-        <w:t xml:space="preserve"> </w:t>
+        <w:t xml:space="preserve">Botão "cadastrar" para direcionar os usuários ao eu primeiro cadastro </w:t>
       </w:r>
     </w:p>
     <w:p/>
@@ -786,13 +752,7 @@
         <w:rPr>
           <w:color w:val="9AD731"/>
         </w:rPr>
-        <w:t>ágina</w:t>
-      </w:r>
-      <w:r>
-        <w:rPr>
-          <w:color w:val="9AD731"/>
-        </w:rPr>
-        <w:t xml:space="preserve"> Inicial</w:t>
+        <w:t>ágina Inicial</w:t>
       </w:r>
       <w:r>
         <w:t>):</w:t>
@@ -818,13 +778,7 @@
     </w:p>
     <w:p>
       <w:r>
-        <w:t>Botão "</w:t>
-      </w:r>
-      <w:r>
-        <w:t>login</w:t>
-      </w:r>
-      <w:r>
-        <w:t xml:space="preserve">" para direcionar para </w:t>
+        <w:t xml:space="preserve">Botão "login" para direcionar para </w:t>
       </w:r>
       <w:r>
         <w:t>a página principal.</w:t>
@@ -915,36 +869,18 @@
         <w:rPr>
           <w:color w:val="9AD731"/>
         </w:rPr>
-        <w:t>Ponto 4</w:t>
-      </w:r>
-      <w:r>
-        <w:rPr>
-          <w:color w:val="9AD731"/>
-        </w:rPr>
-        <w:t>:</w:t>
-      </w:r>
-    </w:p>
-    <w:p>
-      <w:r>
-        <w:t xml:space="preserve">Descrição e informações sobre </w:t>
-      </w:r>
-      <w:r>
-        <w:t>os principais operadores</w:t>
-      </w:r>
-      <w:r>
-        <w:t xml:space="preserve"> do jogo.</w:t>
+        <w:t>Ponto 4:</w:t>
+      </w:r>
+    </w:p>
+    <w:p>
+      <w:r>
+        <w:t>Descrição e informações sobre os principais operadores do jogo.</w:t>
       </w:r>
     </w:p>
     <w:p/>
     <w:p>
       <w:r>
-        <w:t>Botão "</w:t>
-      </w:r>
-      <w:r>
-        <w:t>pesquisa</w:t>
-      </w:r>
-      <w:r>
-        <w:t>" para direcionar para o próximo ponto.</w:t>
+        <w:t>Botão "pesquisa" para direcionar para o próximo ponto.</w:t>
       </w:r>
     </w:p>
     <w:p>

</xml_diff>